<commit_message>
Fixed some spacing issues
</commit_message>
<xml_diff>
--- a/Unit1/Unit1 5-7.docx
+++ b/Unit1/Unit1 5-7.docx
@@ -695,21 +695,133 @@
         <w:rPr>
           <w:rFonts w:ascii="Arial" w:hAnsi="Arial" w:cs="Arial"/>
         </w:rPr>
-        <w:t xml:space="preserve">Sites such as Google Maps or </w:t>
-      </w:r>
-      <w:proofErr w:type="spellStart"/>
-      <w:r>
-        <w:rPr>
-          <w:rFonts w:ascii="Arial" w:hAnsi="Arial" w:cs="Arial"/>
-        </w:rPr>
-        <w:t>Mapquest</w:t>
-      </w:r>
-      <w:proofErr w:type="spellEnd"/>
-      <w:r>
-        <w:rPr>
-          <w:rFonts w:ascii="Arial" w:hAnsi="Arial" w:cs="Arial"/>
-        </w:rPr>
-        <w:t xml:space="preserve"> to get directions or see satellite or street view images of </w:t>
+        <w:t xml:space="preserve">Sites such as Google Maps or Mapquest to get directions or see satellite or street view images of anywhere in the country. </w:t>
+      </w:r>
+    </w:p>
+    <w:p>
+      <w:pPr>
+        <w:pStyle w:val="ListParagraph"/>
+        <w:numPr>
+          <w:ilvl w:val="2"/>
+          <w:numId w:val="8"/>
+        </w:numPr>
+        <w:rPr>
+          <w:rFonts w:ascii="Arial" w:hAnsi="Arial" w:cs="Arial"/>
+        </w:rPr>
+      </w:pPr>
+      <w:r>
+        <w:rPr>
+          <w:rFonts w:ascii="Arial" w:hAnsi="Arial" w:cs="Arial"/>
+        </w:rPr>
+        <w:t xml:space="preserve">Address and telephone number lookup sites such as Switchboard or Yellow Pages to get personal and business information. </w:t>
+      </w:r>
+    </w:p>
+    <w:p>
+      <w:pPr>
+        <w:pStyle w:val="ListParagraph"/>
+        <w:numPr>
+          <w:ilvl w:val="2"/>
+          <w:numId w:val="8"/>
+        </w:numPr>
+        <w:rPr>
+          <w:rFonts w:ascii="Arial" w:hAnsi="Arial" w:cs="Arial"/>
+        </w:rPr>
+      </w:pPr>
+      <w:r>
+        <w:rPr>
+          <w:rFonts w:ascii="Arial" w:hAnsi="Arial" w:cs="Arial"/>
+        </w:rPr>
+        <w:t xml:space="preserve">Sites such as the Internet Movie Database to get information on movies and television shows. </w:t>
+      </w:r>
+    </w:p>
+    <w:p>
+      <w:pPr>
+        <w:pStyle w:val="ListParagraph"/>
+        <w:numPr>
+          <w:ilvl w:val="2"/>
+          <w:numId w:val="8"/>
+        </w:numPr>
+        <w:rPr>
+          <w:rFonts w:ascii="Arial" w:hAnsi="Arial" w:cs="Arial"/>
+        </w:rPr>
+      </w:pPr>
+      <w:r>
+        <w:rPr>
+          <w:rFonts w:ascii="Arial" w:hAnsi="Arial" w:cs="Arial"/>
+        </w:rPr>
+        <w:t xml:space="preserve">Sites such as Dictionary and Thesaurus to look up the meaning or spelling of a word or to find a synonym of a word. </w:t>
+      </w:r>
+    </w:p>
+    <w:p>
+      <w:pPr>
+        <w:pStyle w:val="ListParagraph"/>
+        <w:numPr>
+          <w:ilvl w:val="2"/>
+          <w:numId w:val="8"/>
+        </w:numPr>
+        <w:rPr>
+          <w:rFonts w:ascii="Arial" w:hAnsi="Arial" w:cs="Arial"/>
+        </w:rPr>
+      </w:pPr>
+      <w:r>
+        <w:rPr>
+          <w:rFonts w:ascii="Arial" w:hAnsi="Arial" w:cs="Arial"/>
+        </w:rPr>
+        <w:t xml:space="preserve">Encyclopedic sites such as Wikipedia, Encyclopedia Britannica, or How Stuff Works to find an overview of a particular topic. </w:t>
+      </w:r>
+    </w:p>
+    <w:p>
+      <w:pPr>
+        <w:pStyle w:val="ListParagraph"/>
+        <w:numPr>
+          <w:ilvl w:val="2"/>
+          <w:numId w:val="8"/>
+        </w:numPr>
+        <w:rPr>
+          <w:rFonts w:ascii="Arial" w:hAnsi="Arial" w:cs="Arial"/>
+        </w:rPr>
+      </w:pPr>
+      <w:r>
+        <w:rPr>
+          <w:rFonts w:ascii="Arial" w:hAnsi="Arial" w:cs="Arial"/>
+        </w:rPr>
+        <w:t xml:space="preserve">The Wayback Machine which stores snapshots of websites on various dates so that you can “go back in time” to see a site as it used to be. </w:t>
+      </w:r>
+    </w:p>
+    <w:p>
+      <w:pPr>
+        <w:pStyle w:val="ListParagraph"/>
+        <w:numPr>
+          <w:ilvl w:val="2"/>
+          <w:numId w:val="8"/>
+        </w:numPr>
+        <w:rPr>
+          <w:rFonts w:ascii="Arial" w:hAnsi="Arial" w:cs="Arial"/>
+        </w:rPr>
+      </w:pPr>
+      <w:r>
+        <w:rPr>
+          <w:rFonts w:ascii="Arial" w:hAnsi="Arial" w:cs="Arial"/>
+        </w:rPr>
+        <w:t xml:space="preserve">Video-based information sources such as YouTube and Howcast </w:t>
+      </w:r>
+    </w:p>
+    <w:p>
+      <w:pPr>
+        <w:pStyle w:val="ListParagraph"/>
+        <w:numPr>
+          <w:ilvl w:val="0"/>
+          <w:numId w:val="8"/>
+        </w:numPr>
+        <w:rPr>
+          <w:rFonts w:ascii="Arial" w:hAnsi="Arial" w:cs="Arial"/>
+        </w:rPr>
+      </w:pPr>
+      <w:r>
+        <w:rPr>
+          <w:rFonts w:ascii="Arial" w:hAnsi="Arial" w:cs="Arial"/>
+        </w:rPr>
+        <w:t>Experimentation with these resources</w:t>
       </w:r>
       <w:r>
         <w:rPr>
@@ -718,11 +830,23 @@
         <w:t>  </w:t>
       </w:r>
-      <w:r>
-        <w:rPr>
-          <w:rFonts w:ascii="Arial" w:hAnsi="Arial" w:cs="Arial"/>
-        </w:rPr>
-        <w:t xml:space="preserve">anywhere in the country. </w:t>
+    </w:p>
+    <w:p>
+      <w:pPr>
+        <w:pStyle w:val="ListParagraph"/>
+        <w:numPr>
+          <w:ilvl w:val="1"/>
+          <w:numId w:val="8"/>
+        </w:numPr>
+        <w:rPr>
+          <w:rFonts w:ascii="Arial" w:hAnsi="Arial" w:cs="Arial"/>
+        </w:rPr>
+      </w:pPr>
+      <w:r>
+        <w:rPr>
+          <w:rFonts w:ascii="Arial" w:hAnsi="Arial" w:cs="Arial"/>
+        </w:rPr>
+        <w:t>Have the students work in groups to use the resources identified above in ways that are relevant to them. For example,</w:t>
       </w:r>
     </w:p>
     <w:p>
@@ -740,20 +864,7 @@
         <w:rPr>
           <w:rFonts w:ascii="Arial" w:hAnsi="Arial" w:cs="Arial"/>
         </w:rPr>
-        <w:t xml:space="preserve">Address and telephone number lookup sites such as Switchboard or Yellow Pages to get </w:t>
-      </w:r>
-      <w:r>
-        <w:rPr>
-          <w:rFonts w:ascii="MS Gothic" w:eastAsia="MS Gothic" w:hAnsi="MS Gothic" w:cs="MS Gothic" w:hint="eastAsia"/>
-        </w:rPr>
-        <w:t> -</w:t>
-      </w:r>
-      <w:r>
-        <w:rPr>
-          <w:rFonts w:ascii="Arial" w:hAnsi="Arial" w:cs="Arial"/>
-        </w:rPr>
-        <w:t xml:space="preserve">personal and business information. </w:t>
+        <w:t xml:space="preserve">Use Wikipedia and Encyclopedia Britannica to find information on a topic they’re studying in another class. Have them compare the two articles and decide which provides more information. </w:t>
       </w:r>
     </w:p>
     <w:p>
@@ -765,13 +876,15 @@
         </w:numPr>
         <w:rPr>
           <w:rFonts w:ascii="Arial" w:hAnsi="Arial" w:cs="Arial"/>
-        </w:rPr>
-      </w:pPr>
-      <w:r>
-        <w:rPr>
-          <w:rFonts w:ascii="Arial" w:hAnsi="Arial" w:cs="Arial"/>
-        </w:rPr>
-        <w:t xml:space="preserve">Sites such as the Internet Movie Database to get information on movies and television shows. </w:t>
+          <w:highlight w:val="green"/>
+        </w:rPr>
+      </w:pPr>
+      <w:r>
+        <w:rPr>
+          <w:rFonts w:ascii="Arial" w:hAnsi="Arial" w:cs="Arial"/>
+          <w:highlight w:val="green"/>
+        </w:rPr>
+        <w:t>For a camp setting, use a timely topic in history, geography or science.</w:t>
       </w:r>
     </w:p>
     <w:p>
@@ -789,285 +902,10 @@
         <w:rPr>
           <w:rFonts w:ascii="Arial" w:hAnsi="Arial" w:cs="Arial"/>
         </w:rPr>
-        <w:t xml:space="preserve">Sites such as Dictionary and Thesaurus to look up the meaning or spelling of a word or to find a </w:t>
-      </w:r>
-      <w:r>
-        <w:rPr>
-          <w:rFonts w:ascii="MS Gothic" w:eastAsia="MS Gothic" w:hAnsi="MS Gothic" w:cs="MS Gothic" w:hint="eastAsia"/>
-        </w:rPr>
-        <w:t> -</w:t>
-      </w:r>
-      <w:r>
-        <w:rPr>
-          <w:rFonts w:ascii="Arial" w:hAnsi="Arial" w:cs="Arial"/>
-        </w:rPr>
-        <w:t xml:space="preserve">synonym of a word. </w:t>
-      </w:r>
-    </w:p>
-    <w:p>
-      <w:pPr>
-        <w:pStyle w:val="ListParagraph"/>
-        <w:numPr>
-          <w:ilvl w:val="2"/>
-          <w:numId w:val="8"/>
-        </w:numPr>
-        <w:rPr>
-          <w:rFonts w:ascii="Arial" w:hAnsi="Arial" w:cs="Arial"/>
-        </w:rPr>
-      </w:pPr>
-      <w:proofErr w:type="spellStart"/>
-      <w:r>
-        <w:rPr>
-          <w:rFonts w:ascii="Arial" w:hAnsi="Arial" w:cs="Arial"/>
-        </w:rPr>
-        <w:t>Encyclopedic</w:t>
-      </w:r>
-      <w:proofErr w:type="spellEnd"/>
-      <w:r>
-        <w:rPr>
-          <w:rFonts w:ascii="Arial" w:hAnsi="Arial" w:cs="Arial"/>
-        </w:rPr>
-        <w:t xml:space="preserve"> sites such as Wikipedia, </w:t>
-      </w:r>
-      <w:proofErr w:type="spellStart"/>
-      <w:r>
-        <w:rPr>
-          <w:rFonts w:ascii="Arial" w:hAnsi="Arial" w:cs="Arial"/>
-        </w:rPr>
-        <w:t>Encyclopedia</w:t>
-      </w:r>
-      <w:proofErr w:type="spellEnd"/>
-      <w:r>
-        <w:rPr>
-          <w:rFonts w:ascii="Arial" w:hAnsi="Arial" w:cs="Arial"/>
-        </w:rPr>
-        <w:t xml:space="preserve"> Britannica, or How Stuff Works to find an overview of a particular topic. </w:t>
-      </w:r>
-    </w:p>
-    <w:p>
-      <w:pPr>
-        <w:pStyle w:val="ListParagraph"/>
-        <w:numPr>
-          <w:ilvl w:val="2"/>
-          <w:numId w:val="8"/>
-        </w:numPr>
-        <w:rPr>
-          <w:rFonts w:ascii="Arial" w:hAnsi="Arial" w:cs="Arial"/>
-        </w:rPr>
-      </w:pPr>
-      <w:r>
-        <w:rPr>
-          <w:rFonts w:ascii="Arial" w:hAnsi="Arial" w:cs="Arial"/>
-        </w:rPr>
-        <w:t xml:space="preserve">The </w:t>
-      </w:r>
-      <w:proofErr w:type="spellStart"/>
-      <w:r>
-        <w:rPr>
-          <w:rFonts w:ascii="Arial" w:hAnsi="Arial" w:cs="Arial"/>
-        </w:rPr>
-        <w:t>Wayback</w:t>
-      </w:r>
-      <w:proofErr w:type="spellEnd"/>
-      <w:r>
-        <w:rPr>
-          <w:rFonts w:ascii="Arial" w:hAnsi="Arial" w:cs="Arial"/>
-        </w:rPr>
-        <w:t xml:space="preserve"> Machine which stores snapshots of websites on various dates so that you can “go </w:t>
-      </w:r>
-      <w:r>
-        <w:rPr>
-          <w:rFonts w:ascii="MS Gothic" w:eastAsia="MS Gothic" w:hAnsi="MS Gothic" w:cs="MS Gothic" w:hint="eastAsia"/>
-        </w:rPr>
-        <w:t> -</w:t>
-      </w:r>
-      <w:r>
-        <w:rPr>
-          <w:rFonts w:ascii="Arial" w:hAnsi="Arial" w:cs="Arial"/>
-        </w:rPr>
-        <w:t xml:space="preserve">back in time” to see a site as it used to be. </w:t>
-      </w:r>
-    </w:p>
-    <w:p>
-      <w:pPr>
-        <w:pStyle w:val="ListParagraph"/>
-        <w:numPr>
-          <w:ilvl w:val="2"/>
-          <w:numId w:val="8"/>
-        </w:numPr>
-        <w:rPr>
-          <w:rFonts w:ascii="Arial" w:hAnsi="Arial" w:cs="Arial"/>
-        </w:rPr>
-      </w:pPr>
-      <w:r>
-        <w:rPr>
-          <w:rFonts w:ascii="Arial" w:hAnsi="Arial" w:cs="Arial"/>
-        </w:rPr>
-        <w:t xml:space="preserve">Video-based information sources such as YouTube and </w:t>
-      </w:r>
-      <w:proofErr w:type="spellStart"/>
-      <w:r>
-        <w:rPr>
-          <w:rFonts w:ascii="Arial" w:hAnsi="Arial" w:cs="Arial"/>
-        </w:rPr>
-        <w:t>Howcast</w:t>
-      </w:r>
-      <w:proofErr w:type="spellEnd"/>
-      <w:r>
-        <w:rPr>
-          <w:rFonts w:ascii="Arial" w:hAnsi="Arial" w:cs="Arial"/>
-        </w:rPr>
-        <w:t xml:space="preserve"> </w:t>
-      </w:r>
-    </w:p>
-    <w:p>
-      <w:pPr>
-        <w:pStyle w:val="ListParagraph"/>
-        <w:numPr>
-          <w:ilvl w:val="0"/>
-          <w:numId w:val="8"/>
-        </w:numPr>
-        <w:rPr>
-          <w:rFonts w:ascii="Arial" w:hAnsi="Arial" w:cs="Arial"/>
-        </w:rPr>
-      </w:pPr>
-      <w:r>
-        <w:rPr>
-          <w:rFonts w:ascii="Arial" w:hAnsi="Arial" w:cs="Arial"/>
-        </w:rPr>
-        <w:t>Experimentation with these resources</w:t>
-      </w:r>
-      <w:r>
-        <w:rPr>
-          <w:rFonts w:ascii="MS Gothic" w:eastAsia="MS Gothic" w:hAnsi="MS Gothic" w:cs="MS Gothic" w:hint="eastAsia"/>
-        </w:rPr>
-        <w:t> -</w:t>
-      </w:r>
-    </w:p>
-    <w:p>
-      <w:pPr>
-        <w:pStyle w:val="ListParagraph"/>
-        <w:numPr>
-          <w:ilvl w:val="1"/>
-          <w:numId w:val="8"/>
-        </w:numPr>
-        <w:rPr>
-          <w:rFonts w:ascii="Arial" w:hAnsi="Arial" w:cs="Arial"/>
-        </w:rPr>
-      </w:pPr>
-      <w:r>
-        <w:rPr>
-          <w:rFonts w:ascii="Arial" w:hAnsi="Arial" w:cs="Arial"/>
-        </w:rPr>
-        <w:t>Have the students work in groups to use the resources identified above in ways that are relevant to them. For example,</w:t>
-      </w:r>
-    </w:p>
-    <w:p>
-      <w:pPr>
-        <w:pStyle w:val="ListParagraph"/>
-        <w:numPr>
-          <w:ilvl w:val="2"/>
-          <w:numId w:val="8"/>
-        </w:numPr>
-        <w:rPr>
-          <w:rFonts w:ascii="Arial" w:hAnsi="Arial" w:cs="Arial"/>
-        </w:rPr>
-      </w:pPr>
-      <w:r>
-        <w:rPr>
-          <w:rFonts w:ascii="Arial" w:hAnsi="Arial" w:cs="Arial"/>
-        </w:rPr>
-        <w:t xml:space="preserve">Use Wikipedia and </w:t>
-      </w:r>
-      <w:proofErr w:type="spellStart"/>
-      <w:r>
-        <w:rPr>
-          <w:rFonts w:ascii="Arial" w:hAnsi="Arial" w:cs="Arial"/>
-        </w:rPr>
-        <w:t>Encyclopedia</w:t>
-      </w:r>
-      <w:proofErr w:type="spellEnd"/>
-      <w:r>
-        <w:rPr>
-          <w:rFonts w:ascii="Arial" w:hAnsi="Arial" w:cs="Arial"/>
-        </w:rPr>
-        <w:t xml:space="preserve"> Britannica to find information on a topic they’re studying in another class. Have them compare the two articles and decide which provides more </w:t>
-      </w:r>
-      <w:r>
-        <w:rPr>
-          <w:rFonts w:ascii="MS Gothic" w:eastAsia="MS Gothic" w:hAnsi="MS Gothic" w:cs="MS Gothic" w:hint="eastAsia"/>
-        </w:rPr>
-        <w:t> -</w:t>
-      </w:r>
-      <w:r>
-        <w:rPr>
-          <w:rFonts w:ascii="Arial" w:hAnsi="Arial" w:cs="Arial"/>
-        </w:rPr>
-        <w:t xml:space="preserve">information. </w:t>
-      </w:r>
-    </w:p>
-    <w:p>
-      <w:pPr>
-        <w:pStyle w:val="ListParagraph"/>
-        <w:numPr>
-          <w:ilvl w:val="2"/>
-          <w:numId w:val="8"/>
-        </w:numPr>
-        <w:rPr>
-          <w:rFonts w:ascii="Arial" w:hAnsi="Arial" w:cs="Arial"/>
-          <w:highlight w:val="green"/>
-        </w:rPr>
-      </w:pPr>
-      <w:r>
-        <w:rPr>
-          <w:rFonts w:ascii="Arial" w:hAnsi="Arial" w:cs="Arial"/>
-          <w:highlight w:val="green"/>
-        </w:rPr>
-        <w:t>For a camp setting, use a timely topic in history, geography or science.</w:t>
-      </w:r>
-    </w:p>
-    <w:p>
-      <w:pPr>
-        <w:pStyle w:val="ListParagraph"/>
-        <w:numPr>
-          <w:ilvl w:val="2"/>
-          <w:numId w:val="8"/>
-        </w:numPr>
-        <w:rPr>
-          <w:rFonts w:ascii="Arial" w:hAnsi="Arial" w:cs="Arial"/>
-        </w:rPr>
-      </w:pPr>
-      <w:r>
-        <w:rPr>
-          <w:rFonts w:ascii="Arial" w:hAnsi="Arial" w:cs="Arial"/>
-        </w:rPr>
-        <w:t xml:space="preserve">Use the </w:t>
-      </w:r>
-      <w:proofErr w:type="spellStart"/>
-      <w:r>
-        <w:rPr>
-          <w:rFonts w:ascii="Arial" w:hAnsi="Arial" w:cs="Arial"/>
-        </w:rPr>
-        <w:t>Wayback</w:t>
-      </w:r>
-      <w:proofErr w:type="spellEnd"/>
-      <w:r>
-        <w:rPr>
-          <w:rFonts w:ascii="Arial" w:hAnsi="Arial" w:cs="Arial"/>
-        </w:rPr>
-        <w:t xml:space="preserve"> Machine to view an early version of their school’s website. Compare how much </w:t>
-      </w:r>
-      <w:r>
-        <w:rPr>
-          <w:rFonts w:ascii="MS Gothic" w:eastAsia="MS Gothic" w:hAnsi="MS Gothic" w:cs="MS Gothic" w:hint="eastAsia"/>
-        </w:rPr>
-        <w:t> -</w:t>
-      </w:r>
+        <w:t xml:space="preserve">Use the Wayback Machine to view an early version of their school’s website. Compare how much </w:t>
+      </w:r>
+      <w:bookmarkStart w:id="0" w:name="_GoBack"/>
+      <w:bookmarkEnd w:id="0"/>
       <w:r>
         <w:rPr>
           <w:rFonts w:ascii="Arial" w:hAnsi="Arial" w:cs="Arial"/>
@@ -1434,21 +1272,12 @@
         </w:rPr>
         <w:t xml:space="preserve">ticular site is obviously </w:t>
       </w:r>
-      <w:proofErr w:type="spellStart"/>
       <w:r>
         <w:rPr>
           <w:rFonts w:ascii="Arial" w:hAnsi="Arial" w:cs="Arial"/>
           <w:highlight w:val="green"/>
         </w:rPr>
-        <w:t>misinformative</w:t>
-      </w:r>
-      <w:proofErr w:type="spellEnd"/>
-      <w:r>
-        <w:rPr>
-          <w:rFonts w:ascii="Arial" w:hAnsi="Arial" w:cs="Arial"/>
-          <w:highlight w:val="green"/>
-        </w:rPr>
-        <w:t xml:space="preserve"> and intended to mislead viewers</w:t>
+        <w:t>misinformative and intended to mislead viewers</w:t>
       </w:r>
       <w:r>
         <w:rPr>
@@ -1584,21 +1413,7 @@
         <w:rPr>
           <w:rFonts w:ascii="Arial" w:hAnsi="Arial" w:cs="Arial"/>
         </w:rPr>
-        <w:t xml:space="preserve">The </w:t>
-      </w:r>
-      <w:proofErr w:type="spellStart"/>
-      <w:r>
-        <w:rPr>
-          <w:rFonts w:ascii="Arial" w:hAnsi="Arial" w:cs="Arial"/>
-        </w:rPr>
-        <w:t>Wayback</w:t>
-      </w:r>
-      <w:proofErr w:type="spellEnd"/>
-      <w:r>
-        <w:rPr>
-          <w:rFonts w:ascii="Arial" w:hAnsi="Arial" w:cs="Arial"/>
-        </w:rPr>
-        <w:t xml:space="preserve"> Machine: http://www.archive.org </w:t>
+        <w:t xml:space="preserve">The Wayback Machine: http://www.archive.org </w:t>
       </w:r>
     </w:p>
     <w:p>
@@ -1630,19 +1445,11 @@
           <w:rFonts w:ascii="Arial" w:hAnsi="Arial" w:cs="Arial"/>
         </w:rPr>
       </w:pPr>
-      <w:proofErr w:type="spellStart"/>
-      <w:r>
-        <w:rPr>
-          <w:rFonts w:ascii="Arial" w:hAnsi="Arial" w:cs="Arial"/>
-        </w:rPr>
-        <w:t>Encyclopedia</w:t>
-      </w:r>
-      <w:proofErr w:type="spellEnd"/>
-      <w:r>
-        <w:rPr>
-          <w:rFonts w:ascii="Arial" w:hAnsi="Arial" w:cs="Arial"/>
-        </w:rPr>
-        <w:t xml:space="preserve"> Britannica: http://www.britannica.com </w:t>
+      <w:r>
+        <w:rPr>
+          <w:rFonts w:ascii="Arial" w:hAnsi="Arial" w:cs="Arial"/>
+        </w:rPr>
+        <w:t xml:space="preserve">Encyclopedia Britannica: http://www.britannica.com </w:t>
       </w:r>
     </w:p>
     <w:p>
@@ -1777,19 +1584,11 @@
           <w:rFonts w:ascii="Arial" w:hAnsi="Arial" w:cs="Arial"/>
         </w:rPr>
       </w:pPr>
-      <w:proofErr w:type="spellStart"/>
-      <w:r>
-        <w:rPr>
-          <w:rFonts w:ascii="Arial" w:hAnsi="Arial" w:cs="Arial"/>
-        </w:rPr>
-        <w:t>Howcast</w:t>
-      </w:r>
-      <w:proofErr w:type="spellEnd"/>
-      <w:r>
-        <w:rPr>
-          <w:rFonts w:ascii="Arial" w:hAnsi="Arial" w:cs="Arial"/>
-        </w:rPr>
-        <w:t xml:space="preserve">: http://howcast.com </w:t>
+      <w:r>
+        <w:rPr>
+          <w:rFonts w:ascii="Arial" w:hAnsi="Arial" w:cs="Arial"/>
+        </w:rPr>
+        <w:t xml:space="preserve">Howcast: http://howcast.com </w:t>
       </w:r>
     </w:p>
     <w:p>
@@ -1973,19 +1772,25 @@
           <w:sz w:val="22"/>
           <w:szCs w:val="22"/>
         </w:rPr>
-        <w:t>Find a tweet by Bill Gates on Twitter (mobile.twitter.com/</w:t>
-      </w:r>
-      <w:proofErr w:type="spellStart"/>
-      <w:r>
+        <w:t>Find a tweet by Bill Gates on Twitter (mobile.twitter.com/billgates)</w:t>
+      </w:r>
+    </w:p>
+    <w:p>
+      <w:pPr>
+        <w:pStyle w:val="NormalWeb"/>
+        <w:numPr>
+          <w:ilvl w:val="0"/>
+          <w:numId w:val="2"/>
+        </w:numPr>
+        <w:spacing w:before="0" w:beforeAutospacing="0" w:after="0" w:afterAutospacing="0"/>
+        <w:textAlignment w:val="baseline"/>
         <w:rPr>
           <w:rFonts w:ascii="Arial" w:hAnsi="Arial" w:cs="Arial"/>
           <w:color w:val="000000"/>
           <w:sz w:val="22"/>
           <w:szCs w:val="22"/>
         </w:rPr>
-        <w:t>billgates</w:t>
-      </w:r>
-      <w:proofErr w:type="spellEnd"/>
+      </w:pPr>
       <w:r>
         <w:rPr>
           <w:rFonts w:ascii="Arial" w:hAnsi="Arial" w:cs="Arial"/>
@@ -1993,34 +1798,34 @@
           <w:sz w:val="22"/>
           <w:szCs w:val="22"/>
         </w:rPr>
-        <w:t>)</w:t>
-      </w:r>
-    </w:p>
-    <w:p>
-      <w:pPr>
-        <w:pStyle w:val="NormalWeb"/>
-        <w:numPr>
-          <w:ilvl w:val="0"/>
-          <w:numId w:val="2"/>
-        </w:numPr>
-        <w:spacing w:before="0" w:beforeAutospacing="0" w:after="0" w:afterAutospacing="0"/>
-        <w:textAlignment w:val="baseline"/>
+        <w:t>See if your favo</w:t>
+      </w:r>
+      <w:r>
         <w:rPr>
           <w:rFonts w:ascii="Arial" w:hAnsi="Arial" w:cs="Arial"/>
           <w:color w:val="000000"/>
           <w:sz w:val="22"/>
           <w:szCs w:val="22"/>
         </w:rPr>
-      </w:pPr>
-      <w:r>
+        <w:t>rite restaurant has a website (Google.com or Bing.com to search)</w:t>
+      </w:r>
+    </w:p>
+    <w:p>
+      <w:pPr>
+        <w:pStyle w:val="NormalWeb"/>
+        <w:numPr>
+          <w:ilvl w:val="0"/>
+          <w:numId w:val="2"/>
+        </w:numPr>
+        <w:spacing w:before="0" w:beforeAutospacing="0" w:after="0" w:afterAutospacing="0"/>
+        <w:textAlignment w:val="baseline"/>
         <w:rPr>
           <w:rFonts w:ascii="Arial" w:hAnsi="Arial" w:cs="Arial"/>
           <w:color w:val="000000"/>
           <w:sz w:val="22"/>
           <w:szCs w:val="22"/>
         </w:rPr>
-        <w:t>See if your favo</w:t>
-      </w:r>
+      </w:pPr>
       <w:r>
         <w:rPr>
           <w:rFonts w:ascii="Arial" w:hAnsi="Arial" w:cs="Arial"/>
@@ -2028,7 +1833,7 @@
           <w:sz w:val="22"/>
           <w:szCs w:val="22"/>
         </w:rPr>
-        <w:t>rite restaurant has a website (Google.com or Bing.com to search)</w:t>
+        <w:t>Find a review of your favorite restaurant, written or video! (Yelp.com, YouTube.com)</w:t>
       </w:r>
     </w:p>
     <w:p>
@@ -2054,7 +1859,7 @@
           <w:sz w:val="22"/>
           <w:szCs w:val="22"/>
         </w:rPr>
-        <w:t>Find a review of your favorite restaurant, written or video! (Yelp.com, YouTube.com)</w:t>
+        <w:t>Find out how many people live in your city (Wikipedia.org)</w:t>
       </w:r>
     </w:p>
     <w:p>
@@ -2080,7 +1885,7 @@
           <w:sz w:val="22"/>
           <w:szCs w:val="22"/>
         </w:rPr>
-        <w:t>Find out how many people live in your city (Wikipedia.org)</w:t>
+        <w:t>Find a recipe for your favorite food or using your favorite food</w:t>
       </w:r>
     </w:p>
     <w:p>
@@ -2106,7 +1911,7 @@
           <w:sz w:val="22"/>
           <w:szCs w:val="22"/>
         </w:rPr>
-        <w:t>Find a recipe for your favorite food or using your favorite food</w:t>
+        <w:t>Find a trailer for an upcoming movie (YouTube.com, IMDB.com)</w:t>
       </w:r>
     </w:p>
     <w:p>
@@ -2132,7 +1937,7 @@
           <w:sz w:val="22"/>
           <w:szCs w:val="22"/>
         </w:rPr>
-        <w:t>Find a trailer for an upcoming movie (YouTube.com, IMDB.com)</w:t>
+        <w:t>Find a website for a politician</w:t>
       </w:r>
     </w:p>
     <w:p>
@@ -2158,7 +1963,7 @@
           <w:sz w:val="22"/>
           <w:szCs w:val="22"/>
         </w:rPr>
-        <w:t>Find a website for a politician</w:t>
+        <w:t>Find someone singing a cover of a song (YouTube.com)</w:t>
       </w:r>
     </w:p>
     <w:p>
@@ -2184,7 +1989,7 @@
           <w:sz w:val="22"/>
           <w:szCs w:val="22"/>
         </w:rPr>
-        <w:t>Find someone singing a cover of a song (YouTube.com)</w:t>
+        <w:t>See if your favorite comedian has any upcoming tours</w:t>
       </w:r>
     </w:p>
     <w:p>
@@ -2210,25 +2015,17 @@
           <w:sz w:val="22"/>
           <w:szCs w:val="22"/>
         </w:rPr>
-        <w:t>See if your favorite comedian has any upcoming tours</w:t>
-      </w:r>
-    </w:p>
-    <w:p>
-      <w:pPr>
-        <w:pStyle w:val="NormalWeb"/>
-        <w:numPr>
-          <w:ilvl w:val="0"/>
-          <w:numId w:val="2"/>
-        </w:numPr>
-        <w:spacing w:before="0" w:beforeAutospacing="0" w:after="0" w:afterAutospacing="0"/>
-        <w:textAlignment w:val="baseline"/>
+        <w:t>Find</w:t>
+      </w:r>
+      <w:r>
         <w:rPr>
           <w:rFonts w:ascii="Arial" w:hAnsi="Arial" w:cs="Arial"/>
           <w:color w:val="000000"/>
           <w:sz w:val="22"/>
           <w:szCs w:val="22"/>
         </w:rPr>
-      </w:pPr>
+        <w:t xml:space="preserve"> the </w:t>
+      </w:r>
       <w:r>
         <w:rPr>
           <w:rFonts w:ascii="Arial" w:hAnsi="Arial" w:cs="Arial"/>
@@ -2236,7 +2033,7 @@
           <w:sz w:val="22"/>
           <w:szCs w:val="22"/>
         </w:rPr>
-        <w:t>Find</w:t>
+        <w:t>address</w:t>
       </w:r>
       <w:r>
         <w:rPr>
@@ -2245,7 +2042,7 @@
           <w:sz w:val="22"/>
           <w:szCs w:val="22"/>
         </w:rPr>
-        <w:t xml:space="preserve"> the </w:t>
+        <w:t xml:space="preserve"> for the Rochester r</w:t>
       </w:r>
       <w:r>
         <w:rPr>
@@ -2254,17 +2051,25 @@
           <w:sz w:val="22"/>
           <w:szCs w:val="22"/>
         </w:rPr>
-        <w:t>address</w:t>
-      </w:r>
-      <w:r>
+        <w:t>estaurant Mark’s Texas Hots</w:t>
+      </w:r>
+    </w:p>
+    <w:p>
+      <w:pPr>
+        <w:pStyle w:val="NormalWeb"/>
+        <w:numPr>
+          <w:ilvl w:val="0"/>
+          <w:numId w:val="2"/>
+        </w:numPr>
+        <w:spacing w:before="0" w:beforeAutospacing="0" w:after="0" w:afterAutospacing="0"/>
+        <w:textAlignment w:val="baseline"/>
         <w:rPr>
           <w:rFonts w:ascii="Arial" w:hAnsi="Arial" w:cs="Arial"/>
           <w:color w:val="000000"/>
           <w:sz w:val="22"/>
           <w:szCs w:val="22"/>
         </w:rPr>
-        <w:t xml:space="preserve"> for the Rochester r</w:t>
-      </w:r>
+      </w:pPr>
       <w:r>
         <w:rPr>
           <w:rFonts w:ascii="Arial" w:hAnsi="Arial" w:cs="Arial"/>
@@ -2272,208 +2077,171 @@
           <w:sz w:val="22"/>
           <w:szCs w:val="22"/>
         </w:rPr>
-        <w:t xml:space="preserve">estaurant Mark’s Texas </w:t>
-      </w:r>
-      <w:proofErr w:type="spellStart"/>
-      <w:r>
+        <w:t>Find a definition for sonification (Wikipedia.org)</w:t>
+      </w:r>
+    </w:p>
+    <w:p>
+      <w:pPr>
+        <w:pStyle w:val="NormalWeb"/>
+        <w:numPr>
+          <w:ilvl w:val="0"/>
+          <w:numId w:val="2"/>
+        </w:numPr>
+        <w:spacing w:before="0" w:beforeAutospacing="0" w:after="0" w:afterAutospacing="0"/>
+        <w:textAlignment w:val="baseline"/>
         <w:rPr>
           <w:rFonts w:ascii="Arial" w:hAnsi="Arial" w:cs="Arial"/>
           <w:color w:val="000000"/>
           <w:sz w:val="22"/>
           <w:szCs w:val="22"/>
         </w:rPr>
-        <w:t>Hots</w:t>
-      </w:r>
-      <w:proofErr w:type="spellEnd"/>
-    </w:p>
-    <w:p>
-      <w:pPr>
-        <w:pStyle w:val="NormalWeb"/>
-        <w:numPr>
-          <w:ilvl w:val="0"/>
-          <w:numId w:val="2"/>
-        </w:numPr>
-        <w:spacing w:before="0" w:beforeAutospacing="0" w:after="0" w:afterAutospacing="0"/>
-        <w:textAlignment w:val="baseline"/>
+      </w:pPr>
+      <w:r>
         <w:rPr>
           <w:rFonts w:ascii="Arial" w:hAnsi="Arial" w:cs="Arial"/>
           <w:color w:val="000000"/>
           <w:sz w:val="22"/>
           <w:szCs w:val="22"/>
         </w:rPr>
-      </w:pPr>
-      <w:r>
+        <w:t>Find a technology-related blog</w:t>
+      </w:r>
+    </w:p>
+    <w:p>
+      <w:pPr>
+        <w:pStyle w:val="NormalWeb"/>
+        <w:numPr>
+          <w:ilvl w:val="0"/>
+          <w:numId w:val="2"/>
+        </w:numPr>
+        <w:spacing w:before="0" w:beforeAutospacing="0" w:after="0" w:afterAutospacing="0"/>
+        <w:textAlignment w:val="baseline"/>
         <w:rPr>
           <w:rFonts w:ascii="Arial" w:hAnsi="Arial" w:cs="Arial"/>
           <w:color w:val="000000"/>
           <w:sz w:val="22"/>
           <w:szCs w:val="22"/>
         </w:rPr>
-        <w:t>Find a definition for sonification (Wikipedia.org)</w:t>
-      </w:r>
-    </w:p>
-    <w:p>
-      <w:pPr>
-        <w:pStyle w:val="NormalWeb"/>
-        <w:numPr>
-          <w:ilvl w:val="0"/>
-          <w:numId w:val="2"/>
-        </w:numPr>
-        <w:spacing w:before="0" w:beforeAutospacing="0" w:after="0" w:afterAutospacing="0"/>
-        <w:textAlignment w:val="baseline"/>
+      </w:pPr>
+      <w:r>
         <w:rPr>
           <w:rFonts w:ascii="Arial" w:hAnsi="Arial" w:cs="Arial"/>
           <w:color w:val="000000"/>
           <w:sz w:val="22"/>
           <w:szCs w:val="22"/>
         </w:rPr>
-      </w:pPr>
-      <w:r>
+        <w:t>Look up when and where the next Olympics will be held</w:t>
+      </w:r>
+    </w:p>
+    <w:p>
+      <w:pPr>
+        <w:pStyle w:val="NormalWeb"/>
+        <w:numPr>
+          <w:ilvl w:val="0"/>
+          <w:numId w:val="2"/>
+        </w:numPr>
+        <w:spacing w:before="0" w:beforeAutospacing="0" w:after="0" w:afterAutospacing="0"/>
+        <w:textAlignment w:val="baseline"/>
         <w:rPr>
           <w:rFonts w:ascii="Arial" w:hAnsi="Arial" w:cs="Arial"/>
           <w:color w:val="000000"/>
           <w:sz w:val="22"/>
           <w:szCs w:val="22"/>
         </w:rPr>
-        <w:t>Find a technology-related blog</w:t>
-      </w:r>
-    </w:p>
-    <w:p>
-      <w:pPr>
-        <w:pStyle w:val="NormalWeb"/>
-        <w:numPr>
-          <w:ilvl w:val="0"/>
-          <w:numId w:val="2"/>
-        </w:numPr>
-        <w:spacing w:before="0" w:beforeAutospacing="0" w:after="0" w:afterAutospacing="0"/>
-        <w:textAlignment w:val="baseline"/>
+      </w:pPr>
+      <w:r>
         <w:rPr>
           <w:rFonts w:ascii="Arial" w:hAnsi="Arial" w:cs="Arial"/>
           <w:color w:val="000000"/>
           <w:sz w:val="22"/>
           <w:szCs w:val="22"/>
         </w:rPr>
-      </w:pPr>
-      <w:r>
+        <w:t>Find the application page for a college that you’re interested in</w:t>
+      </w:r>
+    </w:p>
+    <w:p>
+      <w:pPr>
+        <w:pStyle w:val="NormalWeb"/>
+        <w:numPr>
+          <w:ilvl w:val="0"/>
+          <w:numId w:val="2"/>
+        </w:numPr>
+        <w:spacing w:before="0" w:beforeAutospacing="0" w:after="0" w:afterAutospacing="0"/>
+        <w:textAlignment w:val="baseline"/>
         <w:rPr>
           <w:rFonts w:ascii="Arial" w:hAnsi="Arial" w:cs="Arial"/>
           <w:color w:val="000000"/>
           <w:sz w:val="22"/>
           <w:szCs w:val="22"/>
         </w:rPr>
-        <w:t>Look up when and where the next Olympics will be held</w:t>
-      </w:r>
-    </w:p>
-    <w:p>
-      <w:pPr>
-        <w:pStyle w:val="NormalWeb"/>
-        <w:numPr>
-          <w:ilvl w:val="0"/>
-          <w:numId w:val="2"/>
-        </w:numPr>
-        <w:spacing w:before="0" w:beforeAutospacing="0" w:after="0" w:afterAutospacing="0"/>
-        <w:textAlignment w:val="baseline"/>
+      </w:pPr>
+      <w:r>
         <w:rPr>
           <w:rFonts w:ascii="Arial" w:hAnsi="Arial" w:cs="Arial"/>
           <w:color w:val="000000"/>
           <w:sz w:val="22"/>
           <w:szCs w:val="22"/>
         </w:rPr>
-      </w:pPr>
-      <w:r>
+        <w:t>Find out the current exchange rate for converting the US dollar to the Canadian dollar (Try searching on google.com for “1 USD to CAD”)</w:t>
+      </w:r>
+    </w:p>
+    <w:p>
+      <w:pPr>
+        <w:pStyle w:val="NormalWeb"/>
+        <w:numPr>
+          <w:ilvl w:val="0"/>
+          <w:numId w:val="2"/>
+        </w:numPr>
+        <w:spacing w:before="0" w:beforeAutospacing="0" w:after="0" w:afterAutospacing="0"/>
+        <w:textAlignment w:val="baseline"/>
         <w:rPr>
           <w:rFonts w:ascii="Arial" w:hAnsi="Arial" w:cs="Arial"/>
           <w:color w:val="000000"/>
           <w:sz w:val="22"/>
           <w:szCs w:val="22"/>
         </w:rPr>
-        <w:t>Find the application page for a college that you’re interested in</w:t>
-      </w:r>
-    </w:p>
-    <w:p>
-      <w:pPr>
-        <w:pStyle w:val="NormalWeb"/>
-        <w:numPr>
-          <w:ilvl w:val="0"/>
-          <w:numId w:val="2"/>
-        </w:numPr>
-        <w:spacing w:before="0" w:beforeAutospacing="0" w:after="0" w:afterAutospacing="0"/>
-        <w:textAlignment w:val="baseline"/>
+      </w:pPr>
+      <w:r>
         <w:rPr>
           <w:rFonts w:ascii="Arial" w:hAnsi="Arial" w:cs="Arial"/>
           <w:color w:val="000000"/>
           <w:sz w:val="22"/>
           <w:szCs w:val="22"/>
         </w:rPr>
-      </w:pPr>
-      <w:r>
+        <w:t>Find out what year the game company Nintendo was founded. (Wikipedia.org)</w:t>
+      </w:r>
+    </w:p>
+    <w:p>
+      <w:pPr>
+        <w:pStyle w:val="NormalWeb"/>
+        <w:numPr>
+          <w:ilvl w:val="0"/>
+          <w:numId w:val="2"/>
+        </w:numPr>
+        <w:spacing w:before="0" w:beforeAutospacing="0" w:after="0" w:afterAutospacing="0"/>
+        <w:textAlignment w:val="baseline"/>
         <w:rPr>
           <w:rFonts w:ascii="Arial" w:hAnsi="Arial" w:cs="Arial"/>
           <w:color w:val="000000"/>
           <w:sz w:val="22"/>
           <w:szCs w:val="22"/>
         </w:rPr>
-        <w:t>Find out the current exchange rate for converting the US dollar to the Canadian dollar (Try searching on google.com for “1 USD to CAD”)</w:t>
-      </w:r>
-    </w:p>
-    <w:p>
-      <w:pPr>
-        <w:pStyle w:val="NormalWeb"/>
-        <w:numPr>
-          <w:ilvl w:val="0"/>
-          <w:numId w:val="2"/>
-        </w:numPr>
-        <w:spacing w:before="0" w:beforeAutospacing="0" w:after="0" w:afterAutospacing="0"/>
-        <w:textAlignment w:val="baseline"/>
+      </w:pPr>
+      <w:r>
         <w:rPr>
           <w:rFonts w:ascii="Arial" w:hAnsi="Arial" w:cs="Arial"/>
           <w:color w:val="000000"/>
           <w:sz w:val="22"/>
           <w:szCs w:val="22"/>
         </w:rPr>
-      </w:pPr>
-      <w:r>
-        <w:rPr>
-          <w:rFonts w:ascii="Arial" w:hAnsi="Arial" w:cs="Arial"/>
-          <w:color w:val="000000"/>
-          <w:sz w:val="22"/>
-          <w:szCs w:val="22"/>
-        </w:rPr>
-        <w:t>Find out what year the game company Nintendo was founded. (Wikipedia.org)</w:t>
-      </w:r>
-    </w:p>
-    <w:p>
-      <w:pPr>
-        <w:pStyle w:val="NormalWeb"/>
+        <w:t>Find a poem by Robert Frost.  It cannot be “The Road Not Taken”!</w:t>
+      </w:r>
+    </w:p>
+    <w:p>
+      <w:pPr>
         <w:numPr>
           <w:ilvl w:val="0"/>
           <w:numId w:val="2"/>
         </w:numPr>
-        <w:spacing w:before="0" w:beforeAutospacing="0" w:after="0" w:afterAutospacing="0"/>
-        <w:textAlignment w:val="baseline"/>
-        <w:rPr>
-          <w:rFonts w:ascii="Arial" w:hAnsi="Arial" w:cs="Arial"/>
-          <w:color w:val="000000"/>
-          <w:sz w:val="22"/>
-          <w:szCs w:val="22"/>
-        </w:rPr>
-      </w:pPr>
-      <w:r>
-        <w:rPr>
-          <w:rFonts w:ascii="Arial" w:hAnsi="Arial" w:cs="Arial"/>
-          <w:color w:val="000000"/>
-          <w:sz w:val="22"/>
-          <w:szCs w:val="22"/>
-        </w:rPr>
-        <w:t>Find a poem by Robert Frost.  It cannot be “The Road Not Taken”!</w:t>
-      </w:r>
-    </w:p>
-    <w:p>
-      <w:pPr>
-        <w:numPr>
-          <w:ilvl w:val="0"/>
-          <w:numId w:val="2"/>
-        </w:numPr>
         <w:spacing w:before="100" w:beforeAutospacing="1" w:after="100" w:afterAutospacing="1" w:line="240" w:lineRule="auto"/>
         <w:textAlignment w:val="baseline"/>
         <w:rPr>
@@ -2521,7 +2289,6 @@
         </w:rPr>
         <w:br w:type="page"/>
       </w:r>
-      <w:bookmarkStart w:id="0" w:name="_GoBack"/>
       <w:r>
         <w:rPr>
           <w:rFonts w:ascii="Arial" w:hAnsi="Arial" w:cs="Arial"/>
@@ -2530,7 +2297,6 @@
         <w:lastRenderedPageBreak/>
         <w:t>Website Evaluation Rubric</w:t>
       </w:r>
-      <w:bookmarkEnd w:id="0"/>
     </w:p>
     <w:p>
       <w:pPr>

</xml_diff>

<commit_message>
Adding a note that the instructor should have premade accounts for the students.
</commit_message>
<xml_diff>
--- a/Unit1/Unit1 5-7.docx
+++ b/Unit1/Unit1 5-7.docx
@@ -902,7 +902,104 @@
         <w:rPr>
           <w:rFonts w:ascii="Arial" w:hAnsi="Arial" w:cs="Arial"/>
         </w:rPr>
-        <w:t xml:space="preserve">Use the Wayback Machine to view an early version of their school’s website. Compare how much </w:t>
+        <w:t xml:space="preserve">Use the Wayback Machine to view an early version of their school’s website. Compare how much it has changed from the school’s current website.  An alternative is the university’s website or a website for the local paper. </w:t>
+      </w:r>
+    </w:p>
+    <w:p>
+      <w:pPr>
+        <w:pStyle w:val="ListParagraph"/>
+        <w:numPr>
+          <w:ilvl w:val="2"/>
+          <w:numId w:val="8"/>
+        </w:numPr>
+        <w:rPr>
+          <w:rFonts w:ascii="Arial" w:hAnsi="Arial" w:cs="Arial"/>
+        </w:rPr>
+      </w:pPr>
+      <w:r>
+        <w:rPr>
+          <w:rFonts w:ascii="Arial" w:hAnsi="Arial" w:cs="Arial"/>
+        </w:rPr>
+        <w:t xml:space="preserve">Use IMDB to locate information on a popular actor/actress to see all of the movies/TV shows he/she has been in.  </w:t>
+      </w:r>
+    </w:p>
+    <w:p>
+      <w:pPr>
+        <w:pStyle w:val="ListParagraph"/>
+        <w:numPr>
+          <w:ilvl w:val="0"/>
+          <w:numId w:val="8"/>
+        </w:numPr>
+        <w:rPr>
+          <w:rFonts w:ascii="Arial" w:hAnsi="Arial" w:cs="Arial"/>
+        </w:rPr>
+      </w:pPr>
+      <w:r>
+        <w:rPr>
+          <w:rFonts w:ascii="Arial" w:hAnsi="Arial" w:cs="Arial"/>
+        </w:rPr>
+        <w:t>Jigsaw activity involving Web 2.0 applications</w:t>
+      </w:r>
+    </w:p>
+    <w:p>
+      <w:pPr>
+        <w:pStyle w:val="ListParagraph"/>
+        <w:numPr>
+          <w:ilvl w:val="1"/>
+          <w:numId w:val="8"/>
+        </w:numPr>
+        <w:rPr>
+          <w:rFonts w:ascii="Arial" w:hAnsi="Arial" w:cs="Arial"/>
+        </w:rPr>
+      </w:pPr>
+      <w:r>
+        <w:rPr>
+          <w:rFonts w:ascii="Arial" w:hAnsi="Arial" w:cs="Arial"/>
+        </w:rPr>
+        <w:lastRenderedPageBreak/>
+        <w:t xml:space="preserve">Divide students into groups to work on each of three different Web 2.0 applications. (Depending on the size of the class, more than one group may need to work on each application.) : Applications should include a social bookmarking site (delicious.com or stumbleupon.com), a </w:t>
+      </w:r>
+      <w:r>
+        <w:rPr>
+          <w:rFonts w:ascii="Arial" w:hAnsi="Arial" w:cs="Arial"/>
+        </w:rPr>
+        <w:t>blog</w:t>
+      </w:r>
+      <w:r>
+        <w:rPr>
+          <w:rFonts w:ascii="Arial" w:hAnsi="Arial" w:cs="Arial"/>
+        </w:rPr>
+        <w:t xml:space="preserve"> site (</w:t>
+      </w:r>
+      <w:r>
+        <w:rPr>
+          <w:rFonts w:ascii="Arial" w:hAnsi="Arial" w:cs="Arial"/>
+        </w:rPr>
+        <w:t>blogger.com or tumblr.com</w:t>
+      </w:r>
+      <w:r>
+        <w:rPr>
+          <w:rFonts w:ascii="Arial" w:hAnsi="Arial" w:cs="Arial"/>
+        </w:rPr>
+        <w:t xml:space="preserve">) and a </w:t>
+      </w:r>
+      <w:r>
+        <w:rPr>
+          <w:rFonts w:ascii="Arial" w:hAnsi="Arial" w:cs="Arial"/>
+        </w:rPr>
+        <w:t>wiki (Wikipedia.org)</w:t>
+      </w:r>
+      <w:r>
+        <w:rPr>
+          <w:rFonts w:ascii="Arial" w:hAnsi="Arial" w:cs="Arial"/>
+        </w:rPr>
+        <w:t>.</w:t>
+      </w:r>
+      <w:r>
+        <w:rPr>
+          <w:rFonts w:ascii="Arial" w:hAnsi="Arial" w:cs="Arial"/>
+        </w:rPr>
+        <w:t xml:space="preserve"> You should provide the students with premade demo accounts so that they do not have to sign up with their own information.</w:t>
       </w:r>
       <w:bookmarkStart w:id="0" w:name="_GoBack"/>
       <w:bookmarkEnd w:id="0"/>
@@ -910,103 +1007,6 @@
         <w:rPr>
           <w:rFonts w:ascii="Arial" w:hAnsi="Arial" w:cs="Arial"/>
         </w:rPr>
-        <w:t xml:space="preserve">it has changed from the school’s current website.  An alternative is the university’s website or a website for the local paper. </w:t>
-      </w:r>
-    </w:p>
-    <w:p>
-      <w:pPr>
-        <w:pStyle w:val="ListParagraph"/>
-        <w:numPr>
-          <w:ilvl w:val="2"/>
-          <w:numId w:val="8"/>
-        </w:numPr>
-        <w:rPr>
-          <w:rFonts w:ascii="Arial" w:hAnsi="Arial" w:cs="Arial"/>
-        </w:rPr>
-      </w:pPr>
-      <w:r>
-        <w:rPr>
-          <w:rFonts w:ascii="Arial" w:hAnsi="Arial" w:cs="Arial"/>
-        </w:rPr>
-        <w:t xml:space="preserve">Use IMDB to locate information on a popular actor/actress to see all of the movies/TV shows he/she has been in.  </w:t>
-      </w:r>
-    </w:p>
-    <w:p>
-      <w:pPr>
-        <w:pStyle w:val="ListParagraph"/>
-        <w:numPr>
-          <w:ilvl w:val="0"/>
-          <w:numId w:val="8"/>
-        </w:numPr>
-        <w:rPr>
-          <w:rFonts w:ascii="Arial" w:hAnsi="Arial" w:cs="Arial"/>
-        </w:rPr>
-      </w:pPr>
-      <w:r>
-        <w:rPr>
-          <w:rFonts w:ascii="Arial" w:hAnsi="Arial" w:cs="Arial"/>
-        </w:rPr>
-        <w:t>Jigsaw activity involving Web 2.0 applications</w:t>
-      </w:r>
-    </w:p>
-    <w:p>
-      <w:pPr>
-        <w:pStyle w:val="ListParagraph"/>
-        <w:numPr>
-          <w:ilvl w:val="1"/>
-          <w:numId w:val="8"/>
-        </w:numPr>
-        <w:rPr>
-          <w:rFonts w:ascii="Arial" w:hAnsi="Arial" w:cs="Arial"/>
-        </w:rPr>
-      </w:pPr>
-      <w:r>
-        <w:rPr>
-          <w:rFonts w:ascii="Arial" w:hAnsi="Arial" w:cs="Arial"/>
-        </w:rPr>
-        <w:lastRenderedPageBreak/>
-        <w:t xml:space="preserve">Divide students into groups to work on each of three different Web 2.0 applications. (Depending on the size of the class, more than one group may need to work on each application.) : Applications should include a social bookmarking site (delicious.com or stumbleupon.com), a </w:t>
-      </w:r>
-      <w:r>
-        <w:rPr>
-          <w:rFonts w:ascii="Arial" w:hAnsi="Arial" w:cs="Arial"/>
-        </w:rPr>
-        <w:t>blog</w:t>
-      </w:r>
-      <w:r>
-        <w:rPr>
-          <w:rFonts w:ascii="Arial" w:hAnsi="Arial" w:cs="Arial"/>
-        </w:rPr>
-        <w:t xml:space="preserve"> site (</w:t>
-      </w:r>
-      <w:r>
-        <w:rPr>
-          <w:rFonts w:ascii="Arial" w:hAnsi="Arial" w:cs="Arial"/>
-        </w:rPr>
-        <w:t>blogger.com or tumblr.com</w:t>
-      </w:r>
-      <w:r>
-        <w:rPr>
-          <w:rFonts w:ascii="Arial" w:hAnsi="Arial" w:cs="Arial"/>
-        </w:rPr>
-        <w:t xml:space="preserve">) and a </w:t>
-      </w:r>
-      <w:r>
-        <w:rPr>
-          <w:rFonts w:ascii="Arial" w:hAnsi="Arial" w:cs="Arial"/>
-        </w:rPr>
-        <w:t>wiki (Wikipedia.org)</w:t>
-      </w:r>
-      <w:r>
-        <w:rPr>
-          <w:rFonts w:ascii="Arial" w:hAnsi="Arial" w:cs="Arial"/>
-        </w:rPr>
-        <w:t>.</w:t>
-      </w:r>
-      <w:r>
-        <w:rPr>
-          <w:rFonts w:ascii="Arial" w:hAnsi="Arial" w:cs="Arial"/>
-        </w:rPr>
         <w:t xml:space="preserve"> </w:t>
       </w:r>
       <w:r>
@@ -1014,24 +1014,6 @@
           <w:rFonts w:ascii="Arial" w:hAnsi="Arial" w:cs="Arial"/>
         </w:rPr>
         <w:t>Each group should:</w:t>
-      </w:r>
-    </w:p>
-    <w:p>
-      <w:pPr>
-        <w:pStyle w:val="ListParagraph"/>
-        <w:numPr>
-          <w:ilvl w:val="2"/>
-          <w:numId w:val="8"/>
-        </w:numPr>
-        <w:rPr>
-          <w:rFonts w:ascii="Arial" w:hAnsi="Arial" w:cs="Arial"/>
-        </w:rPr>
-      </w:pPr>
-      <w:r>
-        <w:rPr>
-          <w:rFonts w:ascii="Arial" w:hAnsi="Arial" w:cs="Arial"/>
-        </w:rPr>
-        <w:t xml:space="preserve">Set up an account in the application. </w:t>
       </w:r>
     </w:p>
     <w:p>
@@ -1551,6 +1533,7 @@
         <w:rPr>
           <w:rFonts w:ascii="Arial" w:hAnsi="Arial" w:cs="Arial"/>
         </w:rPr>
+        <w:lastRenderedPageBreak/>
         <w:t xml:space="preserve">How Stuff Works: http://www.howstuffworks.com </w:t>
       </w:r>
     </w:p>
@@ -1569,7 +1552,6 @@
         <w:rPr>
           <w:rFonts w:ascii="Arial" w:hAnsi="Arial" w:cs="Arial"/>
         </w:rPr>
-        <w:lastRenderedPageBreak/>
         <w:t xml:space="preserve">YouTube: http://www.youtube.com </w:t>
       </w:r>
     </w:p>

</xml_diff>